<commit_message>
Update planning (vakantie toegevoegd)
</commit_message>
<xml_diff>
--- a/Planning/Planning.docx
+++ b/Planning/Planning.docx
@@ -73,8 +73,13 @@
           <w:numId w:val="1"/>
         </w:numPr>
       </w:pPr>
-      <w:r>
-        <w:t>Region of interest</w:t>
+      <w:proofErr w:type="spellStart"/>
+      <w:r>
+        <w:t>Region</w:t>
+      </w:r>
+      <w:proofErr w:type="spellEnd"/>
+      <w:r>
+        <w:t xml:space="preserve"> of interest</w:t>
       </w:r>
     </w:p>
     <w:p>
@@ -85,8 +90,13 @@
           <w:numId w:val="1"/>
         </w:numPr>
       </w:pPr>
-      <w:r>
-        <w:t>Mask maken</w:t>
+      <w:proofErr w:type="spellStart"/>
+      <w:r>
+        <w:t>Mask</w:t>
+      </w:r>
+      <w:proofErr w:type="spellEnd"/>
+      <w:r>
+        <w:t xml:space="preserve"> maken</w:t>
       </w:r>
     </w:p>
     <w:p>
@@ -97,8 +107,13 @@
           <w:numId w:val="1"/>
         </w:numPr>
       </w:pPr>
-      <w:r>
-        <w:t>Region of interest van neus</w:t>
+      <w:proofErr w:type="spellStart"/>
+      <w:r>
+        <w:t>Region</w:t>
+      </w:r>
+      <w:proofErr w:type="spellEnd"/>
+      <w:r>
+        <w:t xml:space="preserve"> of interest van neus</w:t>
       </w:r>
       <w:r>
         <w:t xml:space="preserve"> gebruiken als muis</w:t>
@@ -155,14 +170,36 @@
         <w:rPr>
           <w:lang w:val="en-GB"/>
         </w:rPr>
-        <w:t>Region of interest (neus) i</w:t>
-      </w:r>
+        <w:t>Region of interest (</w:t>
+      </w:r>
+      <w:proofErr w:type="spellStart"/>
       <w:r>
         <w:rPr>
           <w:lang w:val="en-GB"/>
         </w:rPr>
-        <w:t>n real time tracken</w:t>
-      </w:r>
+        <w:t>neus</w:t>
+      </w:r>
+      <w:proofErr w:type="spellEnd"/>
+      <w:r>
+        <w:rPr>
+          <w:lang w:val="en-GB"/>
+        </w:rPr>
+        <w:t>) i</w:t>
+      </w:r>
+      <w:r>
+        <w:rPr>
+          <w:lang w:val="en-GB"/>
+        </w:rPr>
+        <w:t xml:space="preserve">n real time </w:t>
+      </w:r>
+      <w:proofErr w:type="spellStart"/>
+      <w:r>
+        <w:rPr>
+          <w:lang w:val="en-GB"/>
+        </w:rPr>
+        <w:t>tracken</w:t>
+      </w:r>
+      <w:proofErr w:type="spellEnd"/>
     </w:p>
     <w:p>
       <w:pPr>
@@ -204,7 +241,15 @@
         </w:numPr>
       </w:pPr>
       <w:r>
-        <w:t>Onderzoeken hoe region of interest werkt in python</w:t>
+        <w:t xml:space="preserve">Onderzoeken hoe </w:t>
+      </w:r>
+      <w:proofErr w:type="spellStart"/>
+      <w:r>
+        <w:t>region</w:t>
+      </w:r>
+      <w:proofErr w:type="spellEnd"/>
+      <w:r>
+        <w:t xml:space="preserve"> of interest werkt in python</w:t>
       </w:r>
     </w:p>
     <w:p>
@@ -228,7 +273,15 @@
         </w:numPr>
       </w:pPr>
       <w:r>
-        <w:t>Testen hoeveel data er nodig is om de region of interest (neus) goed te kunnen herkennen</w:t>
+        <w:t xml:space="preserve">Testen hoeveel data er nodig is om de </w:t>
+      </w:r>
+      <w:proofErr w:type="spellStart"/>
+      <w:r>
+        <w:t>region</w:t>
+      </w:r>
+      <w:proofErr w:type="spellEnd"/>
+      <w:r>
+        <w:t xml:space="preserve"> of interest (neus) goed te kunnen herkennen</w:t>
       </w:r>
     </w:p>
     <w:p>
@@ -240,26 +293,15 @@
         </w:numPr>
       </w:pPr>
       <w:r>
-        <w:t>Onderzoeken hoe het bewegen van de muis werkt via python</w:t>
-      </w:r>
-    </w:p>
-    <w:p>
-      <w:pPr>
-        <w:rPr>
-          <w:b/>
-          <w:bCs/>
-          <w:sz w:val="24"/>
-          <w:szCs w:val="24"/>
-        </w:rPr>
-      </w:pPr>
-      <w:r>
-        <w:rPr>
-          <w:b/>
-          <w:bCs/>
-          <w:sz w:val="24"/>
-          <w:szCs w:val="24"/>
-        </w:rPr>
-        <w:t>Welke data heb ik hier voor nodig?</w:t>
+        <w:t xml:space="preserve">Hoeveel foto’s zijn er nodig om te meten of de </w:t>
+      </w:r>
+      <w:proofErr w:type="spellStart"/>
+      <w:r>
+        <w:t>region</w:t>
+      </w:r>
+      <w:proofErr w:type="spellEnd"/>
+      <w:r>
+        <w:t xml:space="preserve"> of interest correct is</w:t>
       </w:r>
     </w:p>
     <w:p>
@@ -269,18 +311,28 @@
           <w:ilvl w:val="0"/>
           <w:numId w:val="1"/>
         </w:numPr>
-        <w:rPr>
-          <w:b/>
-          <w:bCs/>
-          <w:sz w:val="24"/>
-          <w:szCs w:val="24"/>
-        </w:rPr>
-      </w:pPr>
-      <w:r>
-        <w:t>foto’s van mijn gezicht</w:t>
-      </w:r>
-      <w:r>
-        <w:t xml:space="preserve"> gemaakt met de webcam die ik uiteindelijk wil gaan gebruiken</w:t>
+      </w:pPr>
+      <w:r>
+        <w:t>Onderzoeken hoe het bewegen van de muis werkt via python</w:t>
+      </w:r>
+    </w:p>
+    <w:p>
+      <w:pPr>
+        <w:rPr>
+          <w:b/>
+          <w:bCs/>
+          <w:sz w:val="24"/>
+          <w:szCs w:val="24"/>
+        </w:rPr>
+      </w:pPr>
+      <w:r>
+        <w:rPr>
+          <w:b/>
+          <w:bCs/>
+          <w:sz w:val="24"/>
+          <w:szCs w:val="24"/>
+        </w:rPr>
+        <w:t>Welke data heb ik hier voor nodig?</w:t>
       </w:r>
     </w:p>
     <w:p>
@@ -298,13 +350,31 @@
         </w:rPr>
       </w:pPr>
       <w:r>
+        <w:t>foto’s van mijn gezicht</w:t>
+      </w:r>
+      <w:r>
+        <w:t xml:space="preserve"> gemaakt met de webcam die ik uiteindelijk wil gaan gebruiken</w:t>
+      </w:r>
+    </w:p>
+    <w:p>
+      <w:pPr>
+        <w:pStyle w:val="Lijstalinea"/>
+        <w:numPr>
+          <w:ilvl w:val="0"/>
+          <w:numId w:val="1"/>
+        </w:numPr>
+        <w:rPr>
+          <w:b/>
+          <w:bCs/>
+          <w:sz w:val="24"/>
+          <w:szCs w:val="24"/>
+        </w:rPr>
+      </w:pPr>
+      <w:r>
         <w:t>foto’s van mijn gezicht waar de neus is uitgeknipt</w:t>
       </w:r>
       <w:r>
-        <w:t xml:space="preserve"> </w:t>
-      </w:r>
-      <w:r>
-        <w:t>gemaakt met de webcam die ik uiteindelijk wil gaan gebruiken</w:t>
+        <w:t xml:space="preserve"> gemaakt met de webcam die ik uiteindelijk wil gaan gebruiken</w:t>
       </w:r>
     </w:p>
     <w:p>
@@ -338,7 +408,15 @@
     </w:p>
     <w:p>
       <w:r>
-        <w:t>Ik wil een region of interest creëren van mijn neus zodat mijn webcam herkent wat een neus is en ik deze vervolgens in real time kan tracken. Deze input wil ik vervolgens gebruiken om mijn muis cursor te bewegen.</w:t>
+        <w:t xml:space="preserve">Ik wil een </w:t>
+      </w:r>
+      <w:proofErr w:type="spellStart"/>
+      <w:r>
+        <w:t>region</w:t>
+      </w:r>
+      <w:proofErr w:type="spellEnd"/>
+      <w:r>
+        <w:t xml:space="preserve"> of interest creëren van mijn neus zodat mijn webcam herkent wat een neus is en ik deze vervolgens in real time kan tracken. Deze input wil ik vervolgens gebruiken om mijn muis cursor te bewegen.</w:t>
       </w:r>
     </w:p>
     <w:p>
@@ -470,7 +548,23 @@
                 <w:sz w:val="24"/>
                 <w:szCs w:val="24"/>
               </w:rPr>
-              <w:t>Onderzoeken hoe region of interest werkt in python</w:t>
+              <w:t xml:space="preserve">Onderzoeken hoe </w:t>
+            </w:r>
+            <w:proofErr w:type="spellStart"/>
+            <w:r>
+              <w:rPr>
+                <w:sz w:val="24"/>
+                <w:szCs w:val="24"/>
+              </w:rPr>
+              <w:t>region</w:t>
+            </w:r>
+            <w:proofErr w:type="spellEnd"/>
+            <w:r>
+              <w:rPr>
+                <w:sz w:val="24"/>
+                <w:szCs w:val="24"/>
+              </w:rPr>
+              <w:t xml:space="preserve"> of interest werkt in python</w:t>
             </w:r>
           </w:p>
         </w:tc>
@@ -723,7 +817,25 @@
                 <w:szCs w:val="24"/>
                 <w:lang w:val="en-GB"/>
               </w:rPr>
-              <w:t xml:space="preserve">Python coderen </w:t>
+              <w:t xml:space="preserve">Python </w:t>
+            </w:r>
+            <w:proofErr w:type="spellStart"/>
+            <w:r>
+              <w:rPr>
+                <w:sz w:val="24"/>
+                <w:szCs w:val="24"/>
+                <w:lang w:val="en-GB"/>
+              </w:rPr>
+              <w:t>coderen</w:t>
+            </w:r>
+            <w:proofErr w:type="spellEnd"/>
+            <w:r>
+              <w:rPr>
+                <w:sz w:val="24"/>
+                <w:szCs w:val="24"/>
+                <w:lang w:val="en-GB"/>
+              </w:rPr>
+              <w:t xml:space="preserve"> </w:t>
             </w:r>
           </w:p>
           <w:p>
@@ -840,13 +952,23 @@
                 <w:lang w:val="en-GB"/>
               </w:rPr>
             </w:pPr>
+            <w:proofErr w:type="spellStart"/>
             <w:r>
               <w:rPr>
                 <w:sz w:val="24"/>
                 <w:szCs w:val="24"/>
                 <w:lang w:val="en-GB"/>
               </w:rPr>
-              <w:t>Testen (</w:t>
+              <w:t>Testen</w:t>
+            </w:r>
+            <w:proofErr w:type="spellEnd"/>
+            <w:r>
+              <w:rPr>
+                <w:sz w:val="24"/>
+                <w:szCs w:val="24"/>
+                <w:lang w:val="en-GB"/>
+              </w:rPr>
+              <w:t xml:space="preserve"> (</w:t>
             </w:r>
             <w:r>
               <w:rPr>
@@ -912,16 +1034,20 @@
               <w:rPr>
                 <w:sz w:val="24"/>
                 <w:szCs w:val="24"/>
-              </w:rPr>
-            </w:pPr>
-            <w:r>
-              <w:rPr>
-                <w:sz w:val="24"/>
-                <w:szCs w:val="24"/>
+                <w:lang w:val="en-GB"/>
+              </w:rPr>
+            </w:pPr>
+            <w:proofErr w:type="spellStart"/>
+            <w:r>
+              <w:rPr>
+                <w:sz w:val="24"/>
+                <w:szCs w:val="24"/>
+                <w:lang w:val="en-GB"/>
               </w:rPr>
               <w:lastRenderedPageBreak/>
-              <w:t>Testen hoeveel data er nodig is om de region of interest(neus) goed te kunnen herkennen</w:t>
-            </w:r>
+              <w:t>Vakantie</w:t>
+            </w:r>
+            <w:proofErr w:type="spellEnd"/>
           </w:p>
         </w:tc>
         <w:tc>
@@ -941,14 +1067,7 @@
                 <w:sz w:val="24"/>
                 <w:szCs w:val="24"/>
               </w:rPr>
-              <w:t xml:space="preserve">Week </w:t>
-            </w:r>
-            <w:r>
-              <w:rPr>
-                <w:sz w:val="24"/>
-                <w:szCs w:val="24"/>
-              </w:rPr>
-              <w:t>4</w:t>
+              <w:t>Week 4</w:t>
             </w:r>
           </w:p>
         </w:tc>
@@ -969,14 +1088,7 @@
                 <w:sz w:val="24"/>
                 <w:szCs w:val="24"/>
               </w:rPr>
-              <w:t>1</w:t>
-            </w:r>
-            <w:r>
-              <w:rPr>
-                <w:sz w:val="24"/>
-                <w:szCs w:val="24"/>
-              </w:rPr>
-              <w:t>h</w:t>
+              <w:t>3h? (ik wil werken aan CSM)</w:t>
             </w:r>
           </w:p>
         </w:tc>
@@ -999,37 +1111,23 @@
                 <w:sz w:val="24"/>
                 <w:szCs w:val="24"/>
               </w:rPr>
-              <w:t>Python coderen</w:t>
-            </w:r>
-          </w:p>
-          <w:p>
-            <w:pPr>
-              <w:jc w:val="center"/>
-              <w:rPr>
-                <w:sz w:val="24"/>
-                <w:szCs w:val="24"/>
-              </w:rPr>
-            </w:pPr>
-            <w:r>
-              <w:rPr>
-                <w:sz w:val="24"/>
-                <w:szCs w:val="24"/>
-              </w:rPr>
-              <w:t>(dataset</w:t>
-            </w:r>
-            <w:r>
-              <w:rPr>
-                <w:sz w:val="24"/>
-                <w:szCs w:val="24"/>
-              </w:rPr>
-              <w:t xml:space="preserve"> &amp; region of interest</w:t>
-            </w:r>
-            <w:r>
-              <w:rPr>
-                <w:sz w:val="24"/>
-                <w:szCs w:val="24"/>
-              </w:rPr>
-              <w:t>)</w:t>
+              <w:t xml:space="preserve">Testen hoeveel data er nodig is om de </w:t>
+            </w:r>
+            <w:proofErr w:type="spellStart"/>
+            <w:r>
+              <w:rPr>
+                <w:sz w:val="24"/>
+                <w:szCs w:val="24"/>
+              </w:rPr>
+              <w:t>region</w:t>
+            </w:r>
+            <w:proofErr w:type="spellEnd"/>
+            <w:r>
+              <w:rPr>
+                <w:sz w:val="24"/>
+                <w:szCs w:val="24"/>
+              </w:rPr>
+              <w:t xml:space="preserve"> of interest(neus) goed te kunnen herkennen</w:t>
             </w:r>
           </w:p>
         </w:tc>
@@ -1057,7 +1155,7 @@
                 <w:sz w:val="24"/>
                 <w:szCs w:val="24"/>
               </w:rPr>
-              <w:t>4</w:t>
+              <w:t>5</w:t>
             </w:r>
           </w:p>
         </w:tc>
@@ -1078,7 +1176,7 @@
                 <w:sz w:val="24"/>
                 <w:szCs w:val="24"/>
               </w:rPr>
-              <w:t>4</w:t>
+              <w:t>1</w:t>
             </w:r>
             <w:r>
               <w:rPr>
@@ -1108,23 +1206,53 @@
                 <w:sz w:val="24"/>
                 <w:szCs w:val="24"/>
               </w:rPr>
-              <w:t xml:space="preserve">Testen </w:t>
-            </w:r>
-          </w:p>
-          <w:p>
-            <w:pPr>
-              <w:jc w:val="center"/>
-              <w:rPr>
-                <w:sz w:val="24"/>
-                <w:szCs w:val="24"/>
-              </w:rPr>
-            </w:pPr>
-            <w:r>
-              <w:rPr>
-                <w:sz w:val="24"/>
-                <w:szCs w:val="24"/>
-              </w:rPr>
-              <w:t>(dataset &amp; region of interest)</w:t>
+              <w:t>Python coderen</w:t>
+            </w:r>
+          </w:p>
+          <w:p>
+            <w:pPr>
+              <w:jc w:val="center"/>
+              <w:rPr>
+                <w:sz w:val="24"/>
+                <w:szCs w:val="24"/>
+              </w:rPr>
+            </w:pPr>
+            <w:r>
+              <w:rPr>
+                <w:sz w:val="24"/>
+                <w:szCs w:val="24"/>
+              </w:rPr>
+              <w:t>(dataset</w:t>
+            </w:r>
+            <w:r>
+              <w:rPr>
+                <w:sz w:val="24"/>
+                <w:szCs w:val="24"/>
+              </w:rPr>
+              <w:t xml:space="preserve"> &amp; </w:t>
+            </w:r>
+            <w:proofErr w:type="spellStart"/>
+            <w:r>
+              <w:rPr>
+                <w:sz w:val="24"/>
+                <w:szCs w:val="24"/>
+              </w:rPr>
+              <w:t>region</w:t>
+            </w:r>
+            <w:proofErr w:type="spellEnd"/>
+            <w:r>
+              <w:rPr>
+                <w:sz w:val="24"/>
+                <w:szCs w:val="24"/>
+              </w:rPr>
+              <w:t xml:space="preserve"> of interest</w:t>
+            </w:r>
+            <w:r>
+              <w:rPr>
+                <w:sz w:val="24"/>
+                <w:szCs w:val="24"/>
+              </w:rPr>
+              <w:t>)</w:t>
             </w:r>
           </w:p>
         </w:tc>
@@ -1145,7 +1273,14 @@
                 <w:sz w:val="24"/>
                 <w:szCs w:val="24"/>
               </w:rPr>
-              <w:t>Week 4</w:t>
+              <w:t xml:space="preserve">Week </w:t>
+            </w:r>
+            <w:r>
+              <w:rPr>
+                <w:sz w:val="24"/>
+                <w:szCs w:val="24"/>
+              </w:rPr>
+              <w:t>5</w:t>
             </w:r>
           </w:p>
         </w:tc>
@@ -1166,7 +1301,14 @@
                 <w:sz w:val="24"/>
                 <w:szCs w:val="24"/>
               </w:rPr>
-              <w:t>1h</w:t>
+              <w:t>4</w:t>
+            </w:r>
+            <w:r>
+              <w:rPr>
+                <w:sz w:val="24"/>
+                <w:szCs w:val="24"/>
+              </w:rPr>
+              <w:t>h</w:t>
             </w:r>
           </w:p>
         </w:tc>
@@ -1189,7 +1331,39 @@
                 <w:sz w:val="24"/>
                 <w:szCs w:val="24"/>
               </w:rPr>
-              <w:t>Onderzoeken hoe webcam werkt met python</w:t>
+              <w:t xml:space="preserve">Testen </w:t>
+            </w:r>
+          </w:p>
+          <w:p>
+            <w:pPr>
+              <w:jc w:val="center"/>
+              <w:rPr>
+                <w:sz w:val="24"/>
+                <w:szCs w:val="24"/>
+              </w:rPr>
+            </w:pPr>
+            <w:r>
+              <w:rPr>
+                <w:sz w:val="24"/>
+                <w:szCs w:val="24"/>
+              </w:rPr>
+              <w:t xml:space="preserve">(dataset &amp; </w:t>
+            </w:r>
+            <w:proofErr w:type="spellStart"/>
+            <w:r>
+              <w:rPr>
+                <w:sz w:val="24"/>
+                <w:szCs w:val="24"/>
+              </w:rPr>
+              <w:t>region</w:t>
+            </w:r>
+            <w:proofErr w:type="spellEnd"/>
+            <w:r>
+              <w:rPr>
+                <w:sz w:val="24"/>
+                <w:szCs w:val="24"/>
+              </w:rPr>
+              <w:t xml:space="preserve"> of interest)</w:t>
             </w:r>
           </w:p>
         </w:tc>
@@ -1261,33 +1435,7 @@
                 <w:sz w:val="24"/>
                 <w:szCs w:val="24"/>
               </w:rPr>
-              <w:t>Python coderen</w:t>
-            </w:r>
-          </w:p>
-          <w:p>
-            <w:pPr>
-              <w:jc w:val="center"/>
-              <w:rPr>
-                <w:sz w:val="24"/>
-                <w:szCs w:val="24"/>
-                <w:lang w:val="en-GB"/>
-              </w:rPr>
-            </w:pPr>
-            <w:r>
-              <w:rPr>
-                <w:sz w:val="24"/>
-                <w:szCs w:val="24"/>
-                <w:lang w:val="en-GB"/>
-              </w:rPr>
-              <w:t>(</w:t>
-            </w:r>
-            <w:r>
-              <w:rPr>
-                <w:sz w:val="24"/>
-                <w:szCs w:val="24"/>
-                <w:lang w:val="en-GB"/>
-              </w:rPr>
-              <w:t>webcam)</w:t>
+              <w:t>Onderzoeken hoe webcam werkt met python</w:t>
             </w:r>
           </w:p>
         </w:tc>
@@ -1315,7 +1463,7 @@
                 <w:sz w:val="24"/>
                 <w:szCs w:val="24"/>
               </w:rPr>
-              <w:t>5</w:t>
+              <w:t>6</w:t>
             </w:r>
           </w:p>
         </w:tc>
@@ -1336,14 +1484,7 @@
                 <w:sz w:val="24"/>
                 <w:szCs w:val="24"/>
               </w:rPr>
-              <w:t>4</w:t>
-            </w:r>
-            <w:r>
-              <w:rPr>
-                <w:sz w:val="24"/>
-                <w:szCs w:val="24"/>
-              </w:rPr>
-              <w:t>h</w:t>
+              <w:t>1h</w:t>
             </w:r>
           </w:p>
         </w:tc>
@@ -1366,7 +1507,33 @@
                 <w:sz w:val="24"/>
                 <w:szCs w:val="24"/>
               </w:rPr>
-              <w:t>Testen (webcam)</w:t>
+              <w:t>Python coderen</w:t>
+            </w:r>
+          </w:p>
+          <w:p>
+            <w:pPr>
+              <w:jc w:val="center"/>
+              <w:rPr>
+                <w:sz w:val="24"/>
+                <w:szCs w:val="24"/>
+                <w:lang w:val="en-GB"/>
+              </w:rPr>
+            </w:pPr>
+            <w:r>
+              <w:rPr>
+                <w:sz w:val="24"/>
+                <w:szCs w:val="24"/>
+                <w:lang w:val="en-GB"/>
+              </w:rPr>
+              <w:t>(</w:t>
+            </w:r>
+            <w:r>
+              <w:rPr>
+                <w:sz w:val="24"/>
+                <w:szCs w:val="24"/>
+                <w:lang w:val="en-GB"/>
+              </w:rPr>
+              <w:t>webcam)</w:t>
             </w:r>
           </w:p>
         </w:tc>
@@ -1394,7 +1561,7 @@
                 <w:sz w:val="24"/>
                 <w:szCs w:val="24"/>
               </w:rPr>
-              <w:t>5</w:t>
+              <w:t>6</w:t>
             </w:r>
           </w:p>
         </w:tc>
@@ -1415,7 +1582,14 @@
                 <w:sz w:val="24"/>
                 <w:szCs w:val="24"/>
               </w:rPr>
-              <w:t>1h</w:t>
+              <w:t>4</w:t>
+            </w:r>
+            <w:r>
+              <w:rPr>
+                <w:sz w:val="24"/>
+                <w:szCs w:val="24"/>
+              </w:rPr>
+              <w:t>h</w:t>
             </w:r>
           </w:p>
         </w:tc>
@@ -1438,7 +1612,14 @@
                 <w:sz w:val="24"/>
                 <w:szCs w:val="24"/>
               </w:rPr>
-              <w:t>Onderzoeken hoe het bewegen van de muis werkt via python</w:t>
+              <w:t>Testen (webcam)</w:t>
+            </w:r>
+            <w:r>
+              <w:rPr>
+                <w:sz w:val="24"/>
+                <w:szCs w:val="24"/>
+              </w:rPr>
+              <w:t>(controleren ingekomen data/foto’s)</w:t>
             </w:r>
           </w:p>
         </w:tc>
@@ -1510,23 +1691,7 @@
                 <w:sz w:val="24"/>
                 <w:szCs w:val="24"/>
               </w:rPr>
-              <w:t>Python coderen</w:t>
-            </w:r>
-          </w:p>
-          <w:p>
-            <w:pPr>
-              <w:jc w:val="center"/>
-              <w:rPr>
-                <w:sz w:val="24"/>
-                <w:szCs w:val="24"/>
-              </w:rPr>
-            </w:pPr>
-            <w:r>
-              <w:rPr>
-                <w:sz w:val="24"/>
-                <w:szCs w:val="24"/>
-              </w:rPr>
-              <w:t>(muis)</w:t>
+              <w:t>Onderzoeken hoe het bewegen van de muis werkt via python</w:t>
             </w:r>
           </w:p>
         </w:tc>
@@ -1554,7 +1719,7 @@
                 <w:sz w:val="24"/>
                 <w:szCs w:val="24"/>
               </w:rPr>
-              <w:t>6</w:t>
+              <w:t>7</w:t>
             </w:r>
           </w:p>
         </w:tc>
@@ -1575,14 +1740,7 @@
                 <w:sz w:val="24"/>
                 <w:szCs w:val="24"/>
               </w:rPr>
-              <w:t>4</w:t>
-            </w:r>
-            <w:r>
-              <w:rPr>
-                <w:sz w:val="24"/>
-                <w:szCs w:val="24"/>
-              </w:rPr>
-              <w:t>h</w:t>
+              <w:t>1h</w:t>
             </w:r>
           </w:p>
         </w:tc>
@@ -1605,7 +1763,23 @@
                 <w:sz w:val="24"/>
                 <w:szCs w:val="24"/>
               </w:rPr>
-              <w:t>Testen (muis)</w:t>
+              <w:t>Python coderen</w:t>
+            </w:r>
+          </w:p>
+          <w:p>
+            <w:pPr>
+              <w:jc w:val="center"/>
+              <w:rPr>
+                <w:sz w:val="24"/>
+                <w:szCs w:val="24"/>
+              </w:rPr>
+            </w:pPr>
+            <w:r>
+              <w:rPr>
+                <w:sz w:val="24"/>
+                <w:szCs w:val="24"/>
+              </w:rPr>
+              <w:t>(muis)</w:t>
             </w:r>
           </w:p>
         </w:tc>
@@ -1633,7 +1807,7 @@
                 <w:sz w:val="24"/>
                 <w:szCs w:val="24"/>
               </w:rPr>
-              <w:t>6</w:t>
+              <w:t>7</w:t>
             </w:r>
           </w:p>
         </w:tc>
@@ -1654,7 +1828,14 @@
                 <w:sz w:val="24"/>
                 <w:szCs w:val="24"/>
               </w:rPr>
-              <w:t>1h</w:t>
+              <w:t>4</w:t>
+            </w:r>
+            <w:r>
+              <w:rPr>
+                <w:sz w:val="24"/>
+                <w:szCs w:val="24"/>
+              </w:rPr>
+              <w:t>h</w:t>
             </w:r>
           </w:p>
         </w:tc>
@@ -1677,6 +1858,78 @@
                 <w:sz w:val="24"/>
                 <w:szCs w:val="24"/>
               </w:rPr>
+              <w:t>Testen (muis)</w:t>
+            </w:r>
+          </w:p>
+        </w:tc>
+        <w:tc>
+          <w:tcPr>
+            <w:tcW w:w="2785" w:type="dxa"/>
+          </w:tcPr>
+          <w:p>
+            <w:pPr>
+              <w:jc w:val="center"/>
+              <w:rPr>
+                <w:sz w:val="24"/>
+                <w:szCs w:val="24"/>
+              </w:rPr>
+            </w:pPr>
+            <w:r>
+              <w:rPr>
+                <w:sz w:val="24"/>
+                <w:szCs w:val="24"/>
+              </w:rPr>
+              <w:t xml:space="preserve">Week </w:t>
+            </w:r>
+            <w:r>
+              <w:rPr>
+                <w:sz w:val="24"/>
+                <w:szCs w:val="24"/>
+              </w:rPr>
+              <w:t>7</w:t>
+            </w:r>
+          </w:p>
+        </w:tc>
+        <w:tc>
+          <w:tcPr>
+            <w:tcW w:w="3021" w:type="dxa"/>
+          </w:tcPr>
+          <w:p>
+            <w:pPr>
+              <w:jc w:val="center"/>
+              <w:rPr>
+                <w:sz w:val="24"/>
+                <w:szCs w:val="24"/>
+              </w:rPr>
+            </w:pPr>
+            <w:r>
+              <w:rPr>
+                <w:sz w:val="24"/>
+                <w:szCs w:val="24"/>
+              </w:rPr>
+              <w:t>1h</w:t>
+            </w:r>
+          </w:p>
+        </w:tc>
+      </w:tr>
+      <w:tr>
+        <w:tc>
+          <w:tcPr>
+            <w:tcW w:w="3256" w:type="dxa"/>
+          </w:tcPr>
+          <w:p>
+            <w:pPr>
+              <w:jc w:val="center"/>
+              <w:rPr>
+                <w:sz w:val="24"/>
+                <w:szCs w:val="24"/>
+              </w:rPr>
+            </w:pPr>
+            <w:r>
+              <w:rPr>
+                <w:sz w:val="24"/>
+                <w:szCs w:val="24"/>
+              </w:rPr>
               <w:t>Alles afmaken</w:t>
             </w:r>
           </w:p>
@@ -1705,14 +1958,14 @@
                 <w:sz w:val="24"/>
                 <w:szCs w:val="24"/>
               </w:rPr>
-              <w:t>7</w:t>
-            </w:r>
-            <w:r>
-              <w:rPr>
-                <w:sz w:val="24"/>
-                <w:szCs w:val="24"/>
-              </w:rPr>
-              <w:t xml:space="preserve"> (werkweek)</w:t>
+              <w:t xml:space="preserve">8 </w:t>
+            </w:r>
+            <w:r>
+              <w:rPr>
+                <w:sz w:val="24"/>
+                <w:szCs w:val="24"/>
+              </w:rPr>
+              <w:t>(werkweek)</w:t>
             </w:r>
           </w:p>
         </w:tc>
@@ -1805,7 +2058,15 @@
         <w:t xml:space="preserve">een werkend concept hebben </w:t>
       </w:r>
       <w:r>
-        <w:t>van de region of interest code.</w:t>
+        <w:t xml:space="preserve">van de </w:t>
+      </w:r>
+      <w:proofErr w:type="spellStart"/>
+      <w:r>
+        <w:t>region</w:t>
+      </w:r>
+      <w:proofErr w:type="spellEnd"/>
+      <w:r>
+        <w:t xml:space="preserve"> of interest code.</w:t>
       </w:r>
     </w:p>
     <w:p>
@@ -1842,6 +2103,40 @@
           <w:sz w:val="24"/>
           <w:szCs w:val="24"/>
         </w:rPr>
+        <w:t>Week 4 (Vakantie):</w:t>
+      </w:r>
+    </w:p>
+    <w:p>
+      <w:r>
+        <w:t>In deze week wil ik werken aan CSM</w:t>
+      </w:r>
+    </w:p>
+    <w:p>
+      <w:pPr>
+        <w:rPr>
+          <w:b/>
+          <w:bCs/>
+          <w:sz w:val="24"/>
+          <w:szCs w:val="24"/>
+        </w:rPr>
+      </w:pPr>
+    </w:p>
+    <w:p>
+      <w:pPr>
+        <w:rPr>
+          <w:b/>
+          <w:bCs/>
+          <w:sz w:val="24"/>
+          <w:szCs w:val="24"/>
+        </w:rPr>
+      </w:pPr>
+      <w:r>
+        <w:rPr>
+          <w:b/>
+          <w:bCs/>
+          <w:sz w:val="24"/>
+          <w:szCs w:val="24"/>
+        </w:rPr>
         <w:t xml:space="preserve">Week </w:t>
       </w:r>
       <w:r>
@@ -1851,7 +2146,7 @@
           <w:sz w:val="24"/>
           <w:szCs w:val="24"/>
         </w:rPr>
-        <w:t>4</w:t>
+        <w:t>5</w:t>
       </w:r>
       <w:r>
         <w:rPr>
@@ -1868,7 +2163,10 @@
         <w:t>Aan het eind</w:t>
       </w:r>
       <w:r>
-        <w:t xml:space="preserve"> van week 4</w:t>
+        <w:t xml:space="preserve"> van week </w:t>
+      </w:r>
+      <w:r>
+        <w:t>5</w:t>
       </w:r>
       <w:r>
         <w:t xml:space="preserve"> wil ik </w:t>
@@ -1921,7 +2219,7 @@
           <w:sz w:val="24"/>
           <w:szCs w:val="24"/>
         </w:rPr>
-        <w:t>5</w:t>
+        <w:t>6</w:t>
       </w:r>
       <w:r>
         <w:rPr>
@@ -1938,41 +2236,53 @@
         <w:t>Aan het eind</w:t>
       </w:r>
       <w:r>
-        <w:t xml:space="preserve"> van week 5</w:t>
+        <w:t xml:space="preserve"> van week </w:t>
+      </w:r>
+      <w:r>
+        <w:t>6</w:t>
       </w:r>
       <w:r>
         <w:t xml:space="preserve"> wil ik met mijn webcam </w:t>
       </w:r>
       <w:r>
-        <w:t>de region of interest kunnen detecteren.</w:t>
-      </w:r>
-    </w:p>
-    <w:p>
-      <w:pPr>
-        <w:rPr>
-          <w:b/>
-          <w:bCs/>
-          <w:sz w:val="24"/>
-          <w:szCs w:val="24"/>
-        </w:rPr>
-      </w:pPr>
-    </w:p>
-    <w:p>
-      <w:pPr>
-        <w:rPr>
-          <w:b/>
-          <w:bCs/>
-          <w:sz w:val="24"/>
-          <w:szCs w:val="24"/>
-        </w:rPr>
-      </w:pPr>
-      <w:r>
-        <w:rPr>
-          <w:b/>
-          <w:bCs/>
-          <w:sz w:val="24"/>
-          <w:szCs w:val="24"/>
-        </w:rPr>
+        <w:t xml:space="preserve">de </w:t>
+      </w:r>
+      <w:proofErr w:type="spellStart"/>
+      <w:r>
+        <w:t>region</w:t>
+      </w:r>
+      <w:proofErr w:type="spellEnd"/>
+      <w:r>
+        <w:t xml:space="preserve"> of interest kunnen detecteren.</w:t>
+      </w:r>
+    </w:p>
+    <w:p>
+      <w:pPr>
+        <w:rPr>
+          <w:b/>
+          <w:bCs/>
+          <w:sz w:val="24"/>
+          <w:szCs w:val="24"/>
+        </w:rPr>
+      </w:pPr>
+    </w:p>
+    <w:p>
+      <w:pPr>
+        <w:rPr>
+          <w:b/>
+          <w:bCs/>
+          <w:sz w:val="24"/>
+          <w:szCs w:val="24"/>
+        </w:rPr>
+      </w:pPr>
+      <w:r>
+        <w:rPr>
+          <w:b/>
+          <w:bCs/>
+          <w:sz w:val="24"/>
+          <w:szCs w:val="24"/>
+        </w:rPr>
+        <w:lastRenderedPageBreak/>
         <w:t xml:space="preserve">Week </w:t>
       </w:r>
       <w:r>
@@ -1982,7 +2292,7 @@
           <w:sz w:val="24"/>
           <w:szCs w:val="24"/>
         </w:rPr>
-        <w:t>6</w:t>
+        <w:t>7</w:t>
       </w:r>
       <w:r>
         <w:rPr>
@@ -1999,13 +2309,21 @@
         <w:t>Aan het eind</w:t>
       </w:r>
       <w:r>
-        <w:t xml:space="preserve"> van week 6</w:t>
+        <w:t xml:space="preserve"> van week </w:t>
+      </w:r>
+      <w:r>
+        <w:t>7</w:t>
       </w:r>
       <w:r>
         <w:t xml:space="preserve"> </w:t>
       </w:r>
-      <w:r>
-        <w:t xml:space="preserve">region of interest kunnen </w:t>
+      <w:proofErr w:type="spellStart"/>
+      <w:r>
+        <w:t>region</w:t>
+      </w:r>
+      <w:proofErr w:type="spellEnd"/>
+      <w:r>
+        <w:t xml:space="preserve"> of interest kunnen </w:t>
       </w:r>
       <w:r>
         <w:t>gebruiken om mijn muis</w:t>
@@ -2055,7 +2373,7 @@
           <w:sz w:val="24"/>
           <w:szCs w:val="24"/>
         </w:rPr>
-        <w:t>7 (Projectweek)</w:t>
+        <w:t>8 (Projectweek)</w:t>
       </w:r>
       <w:r>
         <w:rPr>
@@ -2069,11 +2387,16 @@
     </w:p>
     <w:p>
       <w:r>
-        <w:lastRenderedPageBreak/>
         <w:t xml:space="preserve">Aan het eind </w:t>
       </w:r>
       <w:r>
-        <w:t>van week 7 wil i</w:t>
+        <w:t xml:space="preserve">van week </w:t>
+      </w:r>
+      <w:r>
+        <w:t>8</w:t>
+      </w:r>
+      <w:r>
+        <w:t xml:space="preserve"> wil i</w:t>
       </w:r>
       <w:r>
         <w:t>k m</w:t>
@@ -2088,6 +2411,15 @@
         <w:t xml:space="preserve"> </w:t>
       </w:r>
     </w:p>
+    <w:p>
+      <w:pPr>
+        <w:rPr>
+          <w:b/>
+          <w:bCs/>
+        </w:rPr>
+      </w:pPr>
+    </w:p>
+    <w:p/>
     <w:p>
       <w:pPr>
         <w:rPr>

</xml_diff>